<commit_message>
Avance inicial del reporte
</commit_message>
<xml_diff>
--- a/Actividad 1/Actividad 01.docx
+++ b/Actividad 1/Actividad 01.docx
@@ -6,6 +6,7 @@
       <w:pPr>
         <w:shd w:val="clear" w:color="auto" w:fill="E2E2E2"/>
         <w:spacing w:after="0" w:line="240" w:lineRule="auto"/>
+        <w:jc w:val="both"/>
         <w:rPr>
           <w:rFonts w:ascii="Arial" w:eastAsia="Times New Roman" w:hAnsi="Arial" w:cs="Arial"/>
           <w:color w:val="37352F"/>
@@ -22,13 +23,14 @@
           <w:szCs w:val="52"/>
           <w:lang w:eastAsia="es-MX"/>
         </w:rPr>
-        <w:t xml:space="preserve">Actividad 01 - Clases // aquí va el nombre de la actividad </w:t>
-      </w:r>
-    </w:p>
-    <w:p>
-      <w:pPr>
-        <w:shd w:val="clear" w:color="auto" w:fill="E2E2E2"/>
-        <w:spacing w:after="0" w:line="240" w:lineRule="auto"/>
+        <w:t xml:space="preserve">Actividad 01 - // aquí va el nombre de la actividad </w:t>
+      </w:r>
+    </w:p>
+    <w:p>
+      <w:pPr>
+        <w:shd w:val="clear" w:color="auto" w:fill="E2E2E2"/>
+        <w:spacing w:after="0" w:line="240" w:lineRule="auto"/>
+        <w:jc w:val="both"/>
         <w:rPr>
           <w:rFonts w:ascii="Arial" w:eastAsia="Times New Roman" w:hAnsi="Arial" w:cs="Arial"/>
           <w:color w:val="37352F"/>
@@ -42,6 +44,7 @@
       <w:pPr>
         <w:shd w:val="clear" w:color="auto" w:fill="E2E2E2"/>
         <w:spacing w:after="0" w:line="240" w:lineRule="auto"/>
+        <w:jc w:val="both"/>
         <w:rPr>
           <w:rFonts w:ascii="Arial" w:eastAsia="Times New Roman" w:hAnsi="Arial" w:cs="Arial"/>
           <w:color w:val="37352F"/>
@@ -109,6 +112,7 @@
       <w:pPr>
         <w:shd w:val="clear" w:color="auto" w:fill="E2E2E2"/>
         <w:spacing w:after="0" w:line="240" w:lineRule="auto"/>
+        <w:jc w:val="both"/>
         <w:rPr>
           <w:rFonts w:ascii="Arial" w:eastAsia="Times New Roman" w:hAnsi="Arial" w:cs="Arial"/>
           <w:color w:val="37352F"/>
@@ -122,6 +126,7 @@
       <w:pPr>
         <w:shd w:val="clear" w:color="auto" w:fill="E2E2E2"/>
         <w:spacing w:after="0" w:line="240" w:lineRule="auto"/>
+        <w:jc w:val="both"/>
         <w:rPr>
           <w:rFonts w:ascii="Arial" w:eastAsia="Times New Roman" w:hAnsi="Arial" w:cs="Arial"/>
           <w:color w:val="37352F"/>
@@ -138,13 +143,9 @@
           <w:szCs w:val="29"/>
           <w:lang w:eastAsia="es-MX"/>
         </w:rPr>
-        <w:t xml:space="preserve">Programación // aquí va el nombre de la materia </w:t>
-      </w:r>
-    </w:p>
-    <w:p>
-      <w:pPr>
-        <w:shd w:val="clear" w:color="auto" w:fill="E2E2E2"/>
-        <w:spacing w:after="0" w:line="240" w:lineRule="auto"/>
+        <w:t>Seminario de algoritmia</w:t>
+      </w:r>
+      <w:r>
         <w:rPr>
           <w:rFonts w:ascii="Arial" w:eastAsia="Times New Roman" w:hAnsi="Arial" w:cs="Arial"/>
           <w:color w:val="37352F"/>
@@ -152,12 +153,28 @@
           <w:szCs w:val="29"/>
           <w:lang w:eastAsia="es-MX"/>
         </w:rPr>
-      </w:pPr>
-    </w:p>
-    <w:p>
-      <w:pPr>
-        <w:shd w:val="clear" w:color="auto" w:fill="E2E2E2"/>
-        <w:spacing w:after="0" w:line="240" w:lineRule="auto"/>
+        <w:t xml:space="preserve">// aquí va el nombre de la materia </w:t>
+      </w:r>
+    </w:p>
+    <w:p>
+      <w:pPr>
+        <w:shd w:val="clear" w:color="auto" w:fill="E2E2E2"/>
+        <w:spacing w:after="0" w:line="240" w:lineRule="auto"/>
+        <w:jc w:val="both"/>
+        <w:rPr>
+          <w:rFonts w:ascii="Arial" w:eastAsia="Times New Roman" w:hAnsi="Arial" w:cs="Arial"/>
+          <w:color w:val="37352F"/>
+          <w:sz w:val="29"/>
+          <w:szCs w:val="29"/>
+          <w:lang w:eastAsia="es-MX"/>
+        </w:rPr>
+      </w:pPr>
+    </w:p>
+    <w:p>
+      <w:pPr>
+        <w:shd w:val="clear" w:color="auto" w:fill="E2E2E2"/>
+        <w:spacing w:after="0" w:line="240" w:lineRule="auto"/>
+        <w:jc w:val="both"/>
         <w:rPr>
           <w:rFonts w:ascii="Arial" w:eastAsia="Times New Roman" w:hAnsi="Arial" w:cs="Arial"/>
           <w:color w:val="37352F"/>
@@ -181,63 +198,41 @@
       <w:pPr>
         <w:shd w:val="clear" w:color="auto" w:fill="E2E2E2"/>
         <w:spacing w:after="0" w:line="240" w:lineRule="auto"/>
-        <w:rPr>
-          <w:rFonts w:ascii="Arial" w:eastAsia="Times New Roman" w:hAnsi="Arial" w:cs="Arial"/>
-          <w:color w:val="37352F"/>
-          <w:sz w:val="20"/>
-          <w:szCs w:val="20"/>
-          <w:lang w:eastAsia="es-MX"/>
-        </w:rPr>
-      </w:pPr>
-      <w:proofErr w:type="gramStart"/>
-      <w:r>
-        <w:rPr>
-          <w:rFonts w:ascii="Arial" w:eastAsia="Times New Roman" w:hAnsi="Arial" w:cs="Arial"/>
-          <w:color w:val="37352F"/>
-          <w:sz w:val="20"/>
-          <w:szCs w:val="20"/>
-          <w:lang w:eastAsia="es-MX"/>
-        </w:rPr>
-        <w:t>Aquí  deberás</w:t>
-      </w:r>
-      <w:proofErr w:type="gramEnd"/>
-      <w:r>
-        <w:rPr>
-          <w:rFonts w:ascii="Arial" w:eastAsia="Times New Roman" w:hAnsi="Arial" w:cs="Arial"/>
-          <w:color w:val="37352F"/>
-          <w:sz w:val="20"/>
-          <w:szCs w:val="20"/>
-          <w:lang w:eastAsia="es-MX"/>
-        </w:rPr>
-        <w:t xml:space="preserve">  escribir  los  lineamientos  de  evaluación  descritos  en  la  actividad,  seña-</w:t>
-      </w:r>
-      <w:proofErr w:type="spellStart"/>
-      <w:r>
-        <w:rPr>
-          <w:rFonts w:ascii="Arial" w:eastAsia="Times New Roman" w:hAnsi="Arial" w:cs="Arial"/>
-          <w:color w:val="37352F"/>
-          <w:sz w:val="20"/>
-          <w:szCs w:val="20"/>
-          <w:lang w:eastAsia="es-MX"/>
-        </w:rPr>
-        <w:t>lando</w:t>
-      </w:r>
-      <w:proofErr w:type="spellEnd"/>
-      <w:r>
-        <w:rPr>
-          <w:rFonts w:ascii="Arial" w:eastAsia="Times New Roman" w:hAnsi="Arial" w:cs="Arial"/>
-          <w:color w:val="37352F"/>
-          <w:sz w:val="20"/>
-          <w:szCs w:val="20"/>
-          <w:lang w:eastAsia="es-MX"/>
-        </w:rPr>
-        <w:t xml:space="preserve"> o marcando aquellos lineamientos que estás cumpliendo. Ejemplo: </w:t>
-      </w:r>
-    </w:p>
-    <w:p>
-      <w:pPr>
-        <w:shd w:val="clear" w:color="auto" w:fill="E2E2E2"/>
-        <w:spacing w:after="0" w:line="240" w:lineRule="auto"/>
+        <w:jc w:val="both"/>
+        <w:rPr>
+          <w:rFonts w:ascii="Arial" w:eastAsia="Times New Roman" w:hAnsi="Arial" w:cs="Arial"/>
+          <w:color w:val="37352F"/>
+          <w:sz w:val="20"/>
+          <w:szCs w:val="20"/>
+          <w:lang w:eastAsia="es-MX"/>
+        </w:rPr>
+      </w:pPr>
+      <w:r>
+        <w:rPr>
+          <w:rFonts w:ascii="Arial" w:eastAsia="Times New Roman" w:hAnsi="Arial" w:cs="Arial"/>
+          <w:color w:val="37352F"/>
+          <w:sz w:val="20"/>
+          <w:szCs w:val="20"/>
+          <w:lang w:eastAsia="es-MX"/>
+        </w:rPr>
+        <w:t>Aquí deberás</w:t>
+      </w:r>
+      <w:r>
+        <w:rPr>
+          <w:rFonts w:ascii="Arial" w:eastAsia="Times New Roman" w:hAnsi="Arial" w:cs="Arial"/>
+          <w:color w:val="37352F"/>
+          <w:sz w:val="20"/>
+          <w:szCs w:val="20"/>
+          <w:lang w:eastAsia="es-MX"/>
+        </w:rPr>
+        <w:t xml:space="preserve">  escribir  los  lineamientos  de  evaluación  descritos  en  la  actividad,  señalando o marcando aquellos lineamientos que estás cumpliendo. Ejemplo: </w:t>
+      </w:r>
+    </w:p>
+    <w:p>
+      <w:pPr>
+        <w:shd w:val="clear" w:color="auto" w:fill="E2E2E2"/>
+        <w:spacing w:after="0" w:line="240" w:lineRule="auto"/>
+        <w:jc w:val="both"/>
         <w:rPr>
           <w:rFonts w:ascii="Arial" w:eastAsia="Times New Roman" w:hAnsi="Arial" w:cs="Arial"/>
           <w:color w:val="37352F"/>
@@ -261,6 +256,7 @@
       <w:pPr>
         <w:shd w:val="clear" w:color="auto" w:fill="E2E2E2"/>
         <w:spacing w:after="0" w:line="240" w:lineRule="auto"/>
+        <w:jc w:val="both"/>
         <w:rPr>
           <w:rFonts w:ascii="Arial" w:eastAsia="Times New Roman" w:hAnsi="Arial" w:cs="Arial"/>
           <w:color w:val="37352F"/>
@@ -284,6 +280,7 @@
       <w:pPr>
         <w:shd w:val="clear" w:color="auto" w:fill="E2E2E2"/>
         <w:spacing w:after="0" w:line="240" w:lineRule="auto"/>
+        <w:jc w:val="both"/>
         <w:rPr>
           <w:rFonts w:ascii="Arial" w:eastAsia="Times New Roman" w:hAnsi="Arial" w:cs="Arial"/>
           <w:color w:val="37352F"/>
@@ -307,6 +304,7 @@
       <w:pPr>
         <w:shd w:val="clear" w:color="auto" w:fill="E2E2E2"/>
         <w:spacing w:after="0" w:line="240" w:lineRule="auto"/>
+        <w:jc w:val="both"/>
         <w:rPr>
           <w:rFonts w:ascii="Segoe UI" w:eastAsia="Times New Roman" w:hAnsi="Segoe UI" w:cs="Segoe UI"/>
           <w:color w:val="37352F"/>
@@ -320,6 +318,7 @@
       <w:pPr>
         <w:shd w:val="clear" w:color="auto" w:fill="E2E2E2"/>
         <w:spacing w:after="0" w:line="240" w:lineRule="auto"/>
+        <w:jc w:val="both"/>
         <w:rPr>
           <w:rFonts w:ascii="Arial" w:eastAsia="Times New Roman" w:hAnsi="Arial" w:cs="Arial"/>
           <w:color w:val="37352F"/>
@@ -343,6 +342,7 @@
       <w:pPr>
         <w:shd w:val="clear" w:color="auto" w:fill="E2E2E2"/>
         <w:spacing w:after="0" w:line="240" w:lineRule="auto"/>
+        <w:jc w:val="both"/>
         <w:rPr>
           <w:rFonts w:ascii="Arial" w:eastAsia="Times New Roman" w:hAnsi="Arial" w:cs="Arial"/>
           <w:color w:val="37352F"/>
@@ -381,29 +381,7 @@
           <w:szCs w:val="20"/>
           <w:lang w:eastAsia="es-MX"/>
         </w:rPr>
-        <w:t xml:space="preserve"> </w:t>
-      </w:r>
-      <w:proofErr w:type="gramStart"/>
-      <w:r>
-        <w:rPr>
-          <w:rFonts w:ascii="Arial" w:eastAsia="Times New Roman" w:hAnsi="Arial" w:cs="Arial"/>
-          <w:color w:val="37352F"/>
-          <w:sz w:val="20"/>
-          <w:szCs w:val="20"/>
-          <w:lang w:eastAsia="es-MX"/>
-        </w:rPr>
-        <w:t>de acuerdo a</w:t>
-      </w:r>
-      <w:proofErr w:type="gramEnd"/>
-      <w:r>
-        <w:rPr>
-          <w:rFonts w:ascii="Arial" w:eastAsia="Times New Roman" w:hAnsi="Arial" w:cs="Arial"/>
-          <w:color w:val="37352F"/>
-          <w:sz w:val="20"/>
-          <w:szCs w:val="20"/>
-          <w:lang w:eastAsia="es-MX"/>
-        </w:rPr>
-        <w:t xml:space="preserve"> la rúbrica. Puedes agregar más elementos al desarrollo de la actividad para clarificar los </w:t>
+        <w:t xml:space="preserve"> de acuerdo a la rúbrica. Puedes agregar más elementos al desarrollo de la actividad para clarificar los </w:t>
       </w:r>
       <w:proofErr w:type="spellStart"/>
       <w:r>
@@ -432,19 +410,21 @@
       <w:pPr>
         <w:shd w:val="clear" w:color="auto" w:fill="E2E2E2"/>
         <w:spacing w:after="0" w:line="240" w:lineRule="auto"/>
-        <w:rPr>
-          <w:rFonts w:ascii="Arial" w:eastAsia="Times New Roman" w:hAnsi="Arial" w:cs="Arial"/>
-          <w:color w:val="37352F"/>
-          <w:sz w:val="20"/>
-          <w:szCs w:val="20"/>
-          <w:lang w:eastAsia="es-MX"/>
-        </w:rPr>
-      </w:pPr>
-    </w:p>
-    <w:p>
-      <w:pPr>
-        <w:shd w:val="clear" w:color="auto" w:fill="E2E2E2"/>
-        <w:spacing w:after="0" w:line="240" w:lineRule="auto"/>
+        <w:jc w:val="both"/>
+        <w:rPr>
+          <w:rFonts w:ascii="Arial" w:eastAsia="Times New Roman" w:hAnsi="Arial" w:cs="Arial"/>
+          <w:color w:val="37352F"/>
+          <w:sz w:val="20"/>
+          <w:szCs w:val="20"/>
+          <w:lang w:eastAsia="es-MX"/>
+        </w:rPr>
+      </w:pPr>
+    </w:p>
+    <w:p>
+      <w:pPr>
+        <w:shd w:val="clear" w:color="auto" w:fill="E2E2E2"/>
+        <w:spacing w:after="0" w:line="240" w:lineRule="auto"/>
+        <w:jc w:val="both"/>
         <w:rPr>
           <w:rFonts w:ascii="Arial" w:eastAsia="Times New Roman" w:hAnsi="Arial" w:cs="Arial"/>
           <w:color w:val="37352F"/>
@@ -468,35 +448,24 @@
       <w:pPr>
         <w:shd w:val="clear" w:color="auto" w:fill="E2E2E2"/>
         <w:spacing w:after="0" w:line="240" w:lineRule="auto"/>
-        <w:rPr>
-          <w:rFonts w:ascii="Arial" w:eastAsia="Times New Roman" w:hAnsi="Arial" w:cs="Arial"/>
-          <w:color w:val="37352F"/>
-          <w:sz w:val="20"/>
-          <w:szCs w:val="20"/>
-          <w:lang w:eastAsia="es-MX"/>
-        </w:rPr>
-      </w:pPr>
-      <w:proofErr w:type="gramStart"/>
-      <w:r>
-        <w:rPr>
-          <w:rFonts w:ascii="Arial" w:eastAsia="Times New Roman" w:hAnsi="Arial" w:cs="Arial"/>
-          <w:color w:val="37352F"/>
-          <w:sz w:val="20"/>
-          <w:szCs w:val="20"/>
-          <w:lang w:eastAsia="es-MX"/>
-        </w:rPr>
-        <w:t>En  esta</w:t>
-      </w:r>
-      <w:proofErr w:type="gramEnd"/>
-      <w:r>
-        <w:rPr>
-          <w:rFonts w:ascii="Arial" w:eastAsia="Times New Roman" w:hAnsi="Arial" w:cs="Arial"/>
-          <w:color w:val="37352F"/>
-          <w:sz w:val="20"/>
-          <w:szCs w:val="20"/>
-          <w:lang w:eastAsia="es-MX"/>
-        </w:rPr>
-        <w:t xml:space="preserve">  sección  escribirás  los  problemas  con  los  que  te  enfrentaste,  que  aprendiste, que no entendiste desde el inicio y como hiciste para entenderlo (o sigues sin </w:t>
+        <w:jc w:val="both"/>
+        <w:rPr>
+          <w:rFonts w:ascii="Arial" w:eastAsia="Times New Roman" w:hAnsi="Arial" w:cs="Arial"/>
+          <w:color w:val="37352F"/>
+          <w:sz w:val="20"/>
+          <w:szCs w:val="20"/>
+          <w:lang w:eastAsia="es-MX"/>
+        </w:rPr>
+      </w:pPr>
+      <w:r>
+        <w:rPr>
+          <w:rFonts w:ascii="Arial" w:eastAsia="Times New Roman" w:hAnsi="Arial" w:cs="Arial"/>
+          <w:color w:val="37352F"/>
+          <w:sz w:val="20"/>
+          <w:szCs w:val="20"/>
+          <w:lang w:eastAsia="es-MX"/>
+        </w:rPr>
+        <w:t>El desarrollo de la actividad fue fluido hasta el punto de la restauración del .</w:t>
       </w:r>
       <w:proofErr w:type="spellStart"/>
       <w:r>
@@ -507,7 +476,7 @@
           <w:szCs w:val="20"/>
           <w:lang w:eastAsia="es-MX"/>
         </w:rPr>
-        <w:t>enten-der</w:t>
+        <w:t>txt</w:t>
       </w:r>
       <w:proofErr w:type="spellEnd"/>
       <w:r>
@@ -518,13 +487,40 @@
           <w:szCs w:val="20"/>
           <w:lang w:eastAsia="es-MX"/>
         </w:rPr>
-        <w:t xml:space="preserve">),  puntos  de  vista  con  otras  cosas  que  conoces  o  visto  de  otros  programadores, etc. </w:t>
-      </w:r>
-    </w:p>
-    <w:p>
-      <w:pPr>
-        <w:shd w:val="clear" w:color="auto" w:fill="E2E2E2"/>
-        <w:spacing w:after="0" w:line="240" w:lineRule="auto"/>
+        <w:t xml:space="preserve"> por qué se sobrepasaba la capacidad del documento por validaciones realizadas de manera </w:t>
+      </w:r>
+      <w:proofErr w:type="spellStart"/>
+      <w:r>
+        <w:rPr>
+          <w:rFonts w:ascii="Arial" w:eastAsia="Times New Roman" w:hAnsi="Arial" w:cs="Arial"/>
+          <w:color w:val="37352F"/>
+          <w:sz w:val="20"/>
+          <w:szCs w:val="20"/>
+          <w:lang w:eastAsia="es-MX"/>
+        </w:rPr>
+        <w:t>erronea</w:t>
+      </w:r>
+      <w:proofErr w:type="spellEnd"/>
+    </w:p>
+    <w:p>
+      <w:pPr>
+        <w:shd w:val="clear" w:color="auto" w:fill="E2E2E2"/>
+        <w:spacing w:after="0" w:line="240" w:lineRule="auto"/>
+        <w:jc w:val="both"/>
+        <w:rPr>
+          <w:rFonts w:ascii="Arial" w:eastAsia="Times New Roman" w:hAnsi="Arial" w:cs="Arial"/>
+          <w:color w:val="37352F"/>
+          <w:sz w:val="20"/>
+          <w:szCs w:val="20"/>
+          <w:lang w:eastAsia="es-MX"/>
+        </w:rPr>
+      </w:pPr>
+    </w:p>
+    <w:p>
+      <w:pPr>
+        <w:shd w:val="clear" w:color="auto" w:fill="E2E2E2"/>
+        <w:spacing w:after="0" w:line="240" w:lineRule="auto"/>
+        <w:jc w:val="both"/>
         <w:rPr>
           <w:rFonts w:ascii="Arial" w:eastAsia="Times New Roman" w:hAnsi="Arial" w:cs="Arial"/>
           <w:color w:val="37352F"/>
@@ -541,13 +537,14 @@
           <w:szCs w:val="39"/>
           <w:lang w:eastAsia="es-MX"/>
         </w:rPr>
-        <w:t xml:space="preserve">Referencias </w:t>
-      </w:r>
-    </w:p>
-    <w:p>
-      <w:pPr>
-        <w:shd w:val="clear" w:color="auto" w:fill="E2E2E2"/>
-        <w:spacing w:after="0" w:line="240" w:lineRule="auto"/>
+        <w:t xml:space="preserve">Código </w:t>
+      </w:r>
+    </w:p>
+    <w:p>
+      <w:pPr>
+        <w:shd w:val="clear" w:color="auto" w:fill="E2E2E2"/>
+        <w:spacing w:after="0" w:line="240" w:lineRule="auto"/>
+        <w:jc w:val="both"/>
         <w:rPr>
           <w:rFonts w:ascii="Segoe UI" w:eastAsia="Times New Roman" w:hAnsi="Segoe UI" w:cs="Segoe UI"/>
           <w:color w:val="37352F"/>
@@ -564,29 +561,7 @@
           <w:szCs w:val="20"/>
           <w:lang w:eastAsia="es-MX"/>
         </w:rPr>
-        <w:t xml:space="preserve">En esta sección colocarás las páginas web que consultaste, ya sea desde los recursos </w:t>
-      </w:r>
-      <w:proofErr w:type="gramStart"/>
-      <w:r>
-        <w:rPr>
-          <w:rFonts w:ascii="Arial" w:eastAsia="Times New Roman" w:hAnsi="Arial" w:cs="Arial"/>
-          <w:color w:val="37352F"/>
-          <w:sz w:val="20"/>
-          <w:szCs w:val="20"/>
-          <w:lang w:eastAsia="es-MX"/>
-        </w:rPr>
-        <w:t>proveídos  por</w:t>
-      </w:r>
-      <w:proofErr w:type="gramEnd"/>
-      <w:r>
-        <w:rPr>
-          <w:rFonts w:ascii="Arial" w:eastAsia="Times New Roman" w:hAnsi="Arial" w:cs="Arial"/>
-          <w:color w:val="37352F"/>
-          <w:sz w:val="20"/>
-          <w:szCs w:val="20"/>
-          <w:lang w:eastAsia="es-MX"/>
-        </w:rPr>
-        <w:t xml:space="preserve">  el  profesor,  como  aquellos  que  te  sirvieron  para  realizar  la  actividad, como videos, libros, tutorial, cursos, etc. Para referencias web, agregar la </w:t>
+        <w:t xml:space="preserve">En  esta  sección  agregarás  el  código  fuente  de  tu  actividad.  Es  posible  que  la  </w:t>
       </w:r>
       <w:proofErr w:type="spellStart"/>
       <w:r>
@@ -597,7 +572,7 @@
           <w:szCs w:val="20"/>
           <w:lang w:eastAsia="es-MX"/>
         </w:rPr>
-        <w:t>url</w:t>
+        <w:t>activi</w:t>
       </w:r>
       <w:proofErr w:type="spellEnd"/>
       <w:r>
@@ -608,100 +583,7 @@
           <w:szCs w:val="20"/>
           <w:lang w:eastAsia="es-MX"/>
         </w:rPr>
-        <w:t xml:space="preserve"> completa, título (del video, tutorial o curso) y autor (de existir el autor). Para libros habrá que incluir título del libro, año, autor(es) </w:t>
-      </w:r>
-    </w:p>
-    <w:p>
-      <w:pPr>
-        <w:shd w:val="clear" w:color="auto" w:fill="E2E2E2"/>
-        <w:spacing w:after="0" w:line="240" w:lineRule="auto"/>
-        <w:rPr>
-          <w:rFonts w:ascii="Arial" w:eastAsia="Times New Roman" w:hAnsi="Arial" w:cs="Arial"/>
-          <w:color w:val="37352F"/>
-          <w:sz w:val="39"/>
-          <w:szCs w:val="39"/>
-          <w:lang w:eastAsia="es-MX"/>
-        </w:rPr>
-      </w:pPr>
-    </w:p>
-    <w:p>
-      <w:pPr>
-        <w:shd w:val="clear" w:color="auto" w:fill="E2E2E2"/>
-        <w:spacing w:after="0" w:line="240" w:lineRule="auto"/>
-        <w:rPr>
-          <w:rFonts w:ascii="Arial" w:eastAsia="Times New Roman" w:hAnsi="Arial" w:cs="Arial"/>
-          <w:color w:val="37352F"/>
-          <w:sz w:val="39"/>
-          <w:szCs w:val="39"/>
-          <w:lang w:eastAsia="es-MX"/>
-        </w:rPr>
-      </w:pPr>
-      <w:r>
-        <w:rPr>
-          <w:rFonts w:ascii="Arial" w:eastAsia="Times New Roman" w:hAnsi="Arial" w:cs="Arial"/>
-          <w:color w:val="37352F"/>
-          <w:sz w:val="39"/>
-          <w:szCs w:val="39"/>
-          <w:lang w:eastAsia="es-MX"/>
-        </w:rPr>
-        <w:t xml:space="preserve">Código </w:t>
-      </w:r>
-    </w:p>
-    <w:p>
-      <w:pPr>
-        <w:shd w:val="clear" w:color="auto" w:fill="E2E2E2"/>
-        <w:spacing w:after="0" w:line="240" w:lineRule="auto"/>
-        <w:rPr>
-          <w:rFonts w:ascii="Segoe UI" w:eastAsia="Times New Roman" w:hAnsi="Segoe UI" w:cs="Segoe UI"/>
-          <w:color w:val="37352F"/>
-          <w:sz w:val="24"/>
-          <w:szCs w:val="24"/>
-          <w:lang w:eastAsia="es-MX"/>
-        </w:rPr>
-      </w:pPr>
-      <w:proofErr w:type="gramStart"/>
-      <w:r>
-        <w:rPr>
-          <w:rFonts w:ascii="Arial" w:eastAsia="Times New Roman" w:hAnsi="Arial" w:cs="Arial"/>
-          <w:color w:val="37352F"/>
-          <w:sz w:val="20"/>
-          <w:szCs w:val="20"/>
-          <w:lang w:eastAsia="es-MX"/>
-        </w:rPr>
-        <w:t>En  esta</w:t>
-      </w:r>
-      <w:proofErr w:type="gramEnd"/>
-      <w:r>
-        <w:rPr>
-          <w:rFonts w:ascii="Arial" w:eastAsia="Times New Roman" w:hAnsi="Arial" w:cs="Arial"/>
-          <w:color w:val="37352F"/>
-          <w:sz w:val="20"/>
-          <w:szCs w:val="20"/>
-          <w:lang w:eastAsia="es-MX"/>
-        </w:rPr>
-        <w:t xml:space="preserve">  sección  agregarás  el  código  fuente  de  tu  actividad.  </w:t>
-      </w:r>
-      <w:proofErr w:type="gramStart"/>
-      <w:r>
-        <w:rPr>
-          <w:rFonts w:ascii="Arial" w:eastAsia="Times New Roman" w:hAnsi="Arial" w:cs="Arial"/>
-          <w:color w:val="37352F"/>
-          <w:sz w:val="20"/>
-          <w:szCs w:val="20"/>
-          <w:lang w:eastAsia="es-MX"/>
-        </w:rPr>
-        <w:t>Es  posible</w:t>
-      </w:r>
-      <w:proofErr w:type="gramEnd"/>
-      <w:r>
-        <w:rPr>
-          <w:rFonts w:ascii="Arial" w:eastAsia="Times New Roman" w:hAnsi="Arial" w:cs="Arial"/>
-          <w:color w:val="37352F"/>
-          <w:sz w:val="20"/>
-          <w:szCs w:val="20"/>
-          <w:lang w:eastAsia="es-MX"/>
-        </w:rPr>
-        <w:t xml:space="preserve">  que  la  </w:t>
+        <w:t xml:space="preserve">-dad requiera incluir todo el código o solamente el código relevante.  Trata que el código sea legible, tenga formato y tratando de imitar el siguiente </w:t>
       </w:r>
       <w:proofErr w:type="spellStart"/>
       <w:r>
@@ -712,7 +594,7 @@
           <w:szCs w:val="20"/>
           <w:lang w:eastAsia="es-MX"/>
         </w:rPr>
-        <w:t>activi</w:t>
+        <w:t>re-sultado</w:t>
       </w:r>
       <w:proofErr w:type="spellEnd"/>
       <w:r>
@@ -723,39 +605,39 @@
           <w:szCs w:val="20"/>
           <w:lang w:eastAsia="es-MX"/>
         </w:rPr>
-        <w:t xml:space="preserve">-dad requiera incluir todo el código o solamente el código relevante.  Trata que el código sea legible, tenga formato y tratando de imitar el siguiente </w:t>
+        <w:t xml:space="preserve">: </w:t>
+      </w:r>
+      <w:r>
+        <w:rPr>
+          <w:rFonts w:ascii="Courier New" w:eastAsia="Times New Roman" w:hAnsi="Courier New" w:cs="Courier New"/>
+          <w:color w:val="37352F"/>
+          <w:sz w:val="18"/>
+          <w:szCs w:val="18"/>
+          <w:lang w:eastAsia="es-MX"/>
+        </w:rPr>
+        <w:t>#include &lt;</w:t>
       </w:r>
       <w:proofErr w:type="spellStart"/>
       <w:r>
         <w:rPr>
-          <w:rFonts w:ascii="Arial" w:eastAsia="Times New Roman" w:hAnsi="Arial" w:cs="Arial"/>
-          <w:color w:val="37352F"/>
-          <w:sz w:val="20"/>
-          <w:szCs w:val="20"/>
-          <w:lang w:eastAsia="es-MX"/>
-        </w:rPr>
-        <w:t>re-sultado</w:t>
+          <w:rFonts w:ascii="Courier New" w:eastAsia="Times New Roman" w:hAnsi="Courier New" w:cs="Courier New"/>
+          <w:color w:val="37352F"/>
+          <w:sz w:val="18"/>
+          <w:szCs w:val="18"/>
+          <w:lang w:eastAsia="es-MX"/>
+        </w:rPr>
+        <w:t>stdio.h</w:t>
       </w:r>
       <w:proofErr w:type="spellEnd"/>
       <w:r>
         <w:rPr>
-          <w:rFonts w:ascii="Arial" w:eastAsia="Times New Roman" w:hAnsi="Arial" w:cs="Arial"/>
-          <w:color w:val="37352F"/>
-          <w:sz w:val="20"/>
-          <w:szCs w:val="20"/>
-          <w:lang w:eastAsia="es-MX"/>
-        </w:rPr>
-        <w:t xml:space="preserve">: </w:t>
-      </w:r>
-      <w:r>
-        <w:rPr>
-          <w:rFonts w:ascii="Courier New" w:eastAsia="Times New Roman" w:hAnsi="Courier New" w:cs="Courier New"/>
-          <w:color w:val="37352F"/>
-          <w:sz w:val="18"/>
-          <w:szCs w:val="18"/>
-          <w:lang w:eastAsia="es-MX"/>
-        </w:rPr>
-        <w:t>#include &lt;</w:t>
+          <w:rFonts w:ascii="Courier New" w:eastAsia="Times New Roman" w:hAnsi="Courier New" w:cs="Courier New"/>
+          <w:color w:val="37352F"/>
+          <w:sz w:val="18"/>
+          <w:szCs w:val="18"/>
+          <w:lang w:eastAsia="es-MX"/>
+        </w:rPr>
+        <w:t>&gt;</w:t>
       </w:r>
       <w:proofErr w:type="spellStart"/>
       <w:r>
@@ -766,7 +648,7 @@
           <w:szCs w:val="18"/>
           <w:lang w:eastAsia="es-MX"/>
         </w:rPr>
-        <w:t>stdio.h</w:t>
+        <w:t>int</w:t>
       </w:r>
       <w:proofErr w:type="spellEnd"/>
       <w:r>
@@ -777,7 +659,7 @@
           <w:szCs w:val="18"/>
           <w:lang w:eastAsia="es-MX"/>
         </w:rPr>
-        <w:t>&gt;</w:t>
+        <w:t xml:space="preserve"> </w:t>
       </w:r>
       <w:proofErr w:type="spellStart"/>
       <w:r>
@@ -788,7 +670,7 @@
           <w:szCs w:val="18"/>
           <w:lang w:eastAsia="es-MX"/>
         </w:rPr>
-        <w:t>int</w:t>
+        <w:t>main</w:t>
       </w:r>
       <w:proofErr w:type="spellEnd"/>
       <w:r>
@@ -799,19 +681,40 @@
           <w:szCs w:val="18"/>
           <w:lang w:eastAsia="es-MX"/>
         </w:rPr>
+        <w:t>() {</w:t>
+      </w:r>
+      <w:proofErr w:type="spellStart"/>
+      <w:r>
+        <w:rPr>
+          <w:rFonts w:ascii="Courier New" w:eastAsia="Times New Roman" w:hAnsi="Courier New" w:cs="Courier New"/>
+          <w:color w:val="37352F"/>
+          <w:sz w:val="18"/>
+          <w:szCs w:val="18"/>
+          <w:lang w:eastAsia="es-MX"/>
+        </w:rPr>
+        <w:t>char</w:t>
+      </w:r>
+      <w:proofErr w:type="spellEnd"/>
+      <w:r>
+        <w:rPr>
+          <w:rFonts w:ascii="Courier New" w:eastAsia="Times New Roman" w:hAnsi="Courier New" w:cs="Courier New"/>
+          <w:color w:val="37352F"/>
+          <w:sz w:val="18"/>
+          <w:szCs w:val="18"/>
+          <w:lang w:eastAsia="es-MX"/>
+        </w:rPr>
         <w:t xml:space="preserve"> </w:t>
       </w:r>
       <w:proofErr w:type="spellStart"/>
-      <w:proofErr w:type="gramStart"/>
-      <w:r>
-        <w:rPr>
-          <w:rFonts w:ascii="Courier New" w:eastAsia="Times New Roman" w:hAnsi="Courier New" w:cs="Courier New"/>
-          <w:color w:val="37352F"/>
-          <w:sz w:val="18"/>
-          <w:szCs w:val="18"/>
-          <w:lang w:eastAsia="es-MX"/>
-        </w:rPr>
-        <w:t>main</w:t>
+      <w:r>
+        <w:rPr>
+          <w:rFonts w:ascii="Courier New" w:eastAsia="Times New Roman" w:hAnsi="Courier New" w:cs="Courier New"/>
+          <w:color w:val="37352F"/>
+          <w:sz w:val="18"/>
+          <w:szCs w:val="18"/>
+          <w:lang w:eastAsia="es-MX"/>
+        </w:rPr>
+        <w:t>word</w:t>
       </w:r>
       <w:proofErr w:type="spellEnd"/>
       <w:r>
@@ -822,18 +725,7 @@
           <w:szCs w:val="18"/>
           <w:lang w:eastAsia="es-MX"/>
         </w:rPr>
-        <w:t>(</w:t>
-      </w:r>
-      <w:proofErr w:type="gramEnd"/>
-      <w:r>
-        <w:rPr>
-          <w:rFonts w:ascii="Courier New" w:eastAsia="Times New Roman" w:hAnsi="Courier New" w:cs="Courier New"/>
-          <w:color w:val="37352F"/>
-          <w:sz w:val="18"/>
-          <w:szCs w:val="18"/>
-          <w:lang w:eastAsia="es-MX"/>
-        </w:rPr>
-        <w:t>) {</w:t>
+        <w:t>[] = "Hola Mundo!";</w:t>
       </w:r>
       <w:proofErr w:type="spellStart"/>
       <w:r>
@@ -844,7 +736,7 @@
           <w:szCs w:val="18"/>
           <w:lang w:eastAsia="es-MX"/>
         </w:rPr>
-        <w:t>char</w:t>
+        <w:t>printf</w:t>
       </w:r>
       <w:proofErr w:type="spellEnd"/>
       <w:r>
@@ -855,7 +747,7 @@
           <w:szCs w:val="18"/>
           <w:lang w:eastAsia="es-MX"/>
         </w:rPr>
-        <w:t xml:space="preserve"> </w:t>
+        <w:t xml:space="preserve">("%s", </w:t>
       </w:r>
       <w:proofErr w:type="spellStart"/>
       <w:r>
@@ -877,7 +769,7 @@
           <w:szCs w:val="18"/>
           <w:lang w:eastAsia="es-MX"/>
         </w:rPr>
-        <w:t>[] = "Hola Mundo!";</w:t>
+        <w:t>);</w:t>
       </w:r>
       <w:proofErr w:type="spellStart"/>
       <w:r>
@@ -888,7 +780,7 @@
           <w:szCs w:val="18"/>
           <w:lang w:eastAsia="es-MX"/>
         </w:rPr>
-        <w:t>printf</w:t>
+        <w:t>return</w:t>
       </w:r>
       <w:proofErr w:type="spellEnd"/>
       <w:r>
@@ -899,50 +791,6 @@
           <w:szCs w:val="18"/>
           <w:lang w:eastAsia="es-MX"/>
         </w:rPr>
-        <w:t xml:space="preserve">("%s", </w:t>
-      </w:r>
-      <w:proofErr w:type="spellStart"/>
-      <w:r>
-        <w:rPr>
-          <w:rFonts w:ascii="Courier New" w:eastAsia="Times New Roman" w:hAnsi="Courier New" w:cs="Courier New"/>
-          <w:color w:val="37352F"/>
-          <w:sz w:val="18"/>
-          <w:szCs w:val="18"/>
-          <w:lang w:eastAsia="es-MX"/>
-        </w:rPr>
-        <w:t>word</w:t>
-      </w:r>
-      <w:proofErr w:type="spellEnd"/>
-      <w:r>
-        <w:rPr>
-          <w:rFonts w:ascii="Courier New" w:eastAsia="Times New Roman" w:hAnsi="Courier New" w:cs="Courier New"/>
-          <w:color w:val="37352F"/>
-          <w:sz w:val="18"/>
-          <w:szCs w:val="18"/>
-          <w:lang w:eastAsia="es-MX"/>
-        </w:rPr>
-        <w:t>);</w:t>
-      </w:r>
-      <w:proofErr w:type="spellStart"/>
-      <w:r>
-        <w:rPr>
-          <w:rFonts w:ascii="Courier New" w:eastAsia="Times New Roman" w:hAnsi="Courier New" w:cs="Courier New"/>
-          <w:color w:val="37352F"/>
-          <w:sz w:val="18"/>
-          <w:szCs w:val="18"/>
-          <w:lang w:eastAsia="es-MX"/>
-        </w:rPr>
-        <w:t>return</w:t>
-      </w:r>
-      <w:proofErr w:type="spellEnd"/>
-      <w:r>
-        <w:rPr>
-          <w:rFonts w:ascii="Courier New" w:eastAsia="Times New Roman" w:hAnsi="Courier New" w:cs="Courier New"/>
-          <w:color w:val="37352F"/>
-          <w:sz w:val="18"/>
-          <w:szCs w:val="18"/>
-          <w:lang w:eastAsia="es-MX"/>
-        </w:rPr>
         <w:t xml:space="preserve"> 0;}</w:t>
       </w:r>
       <w:r>
@@ -956,7 +804,11 @@
         <w:t>No usar capturas de pantalla para mostrar el código</w:t>
       </w:r>
     </w:p>
-    <w:p/>
+    <w:p>
+      <w:pPr>
+        <w:jc w:val="both"/>
+      </w:pPr>
+    </w:p>
     <w:sectPr>
       <w:pgSz w:w="12240" w:h="15840"/>
       <w:pgMar w:top="1417" w:right="1701" w:bottom="1417" w:left="1701" w:header="708" w:footer="708" w:gutter="0"/>

</xml_diff>